<commit_message>
removing old and updating main branch
</commit_message>
<xml_diff>
--- a/VikramSnehi_Resume_Update_Premium 2025.docx
+++ b/VikramSnehi_Resume_Update_Premium 2025.docx
@@ -935,19 +935,7 @@
           <w:sz w:val="24"/>
           <w:szCs w:val="24"/>
         </w:rPr>
-        <w:t xml:space="preserve"> </w:t>
-      </w:r>
-      <w:proofErr w:type="gramStart"/>
-      <w:r>
-        <w:rPr>
-          <w:rFonts w:asciiTheme="minorHAnsi" w:hAnsiTheme="minorHAnsi" w:cstheme="minorHAnsi"/>
-          <w:b/>
-          <w:bCs/>
-          <w:color w:val="475D67"/>
-          <w:sz w:val="24"/>
-          <w:szCs w:val="24"/>
-        </w:rPr>
-        <w:t xml:space="preserve">( </w:t>
+        <w:t xml:space="preserve"> ( </w:t>
       </w:r>
       <w:proofErr w:type="spellStart"/>
       <w:r>
@@ -962,7 +950,6 @@
         <w:t>Github</w:t>
       </w:r>
       <w:proofErr w:type="spellEnd"/>
-      <w:proofErr w:type="gramEnd"/>
       <w:r>
         <w:rPr>
           <w:rFonts w:asciiTheme="minorHAnsi" w:hAnsiTheme="minorHAnsi" w:cstheme="minorHAnsi"/>
@@ -1230,19 +1217,7 @@
           <w:sz w:val="24"/>
           <w:szCs w:val="24"/>
         </w:rPr>
-        <w:t xml:space="preserve"> </w:t>
-      </w:r>
-      <w:proofErr w:type="gramStart"/>
-      <w:r>
-        <w:rPr>
-          <w:rFonts w:asciiTheme="minorHAnsi" w:hAnsiTheme="minorHAnsi" w:cstheme="minorHAnsi"/>
-          <w:b/>
-          <w:bCs/>
-          <w:color w:val="475D67"/>
-          <w:sz w:val="24"/>
-          <w:szCs w:val="24"/>
-        </w:rPr>
-        <w:t xml:space="preserve">( </w:t>
+        <w:t xml:space="preserve"> ( </w:t>
       </w:r>
       <w:proofErr w:type="spellStart"/>
       <w:r>
@@ -1257,7 +1232,6 @@
         <w:t>Linkedin</w:t>
       </w:r>
       <w:proofErr w:type="spellEnd"/>
-      <w:proofErr w:type="gramEnd"/>
       <w:r>
         <w:rPr>
           <w:rFonts w:asciiTheme="minorHAnsi" w:hAnsiTheme="minorHAnsi" w:cstheme="minorHAnsi"/>
@@ -1471,9 +1445,8 @@
           <w:rFonts w:asciiTheme="minorHAnsi" w:hAnsiTheme="minorHAnsi" w:cstheme="minorHAnsi"/>
           <w:b/>
           <w:bCs/>
-          <w:color w:val="475D67"/>
-          <w:sz w:val="24"/>
-          <w:szCs w:val="24"/>
+          <w:sz w:val="20"/>
+          <w:szCs w:val="20"/>
         </w:rPr>
       </w:pPr>
       <w:r>
@@ -1481,199 +1454,10 @@
           <w:rFonts w:asciiTheme="minorHAnsi" w:hAnsiTheme="minorHAnsi" w:cstheme="minorHAnsi"/>
           <w:b/>
           <w:bCs/>
-          <w:color w:val="475D67"/>
-          <w:sz w:val="24"/>
-          <w:szCs w:val="24"/>
+          <w:sz w:val="20"/>
+          <w:szCs w:val="20"/>
         </w:rPr>
-        <w:t>7</w:t>
-      </w:r>
-      <w:r>
-        <w:rPr>
-          <w:rFonts w:asciiTheme="minorHAnsi" w:hAnsiTheme="minorHAnsi" w:cstheme="minorHAnsi"/>
-          <w:b/>
-          <w:bCs/>
-          <w:color w:val="475D67"/>
-          <w:sz w:val="24"/>
-          <w:szCs w:val="24"/>
-        </w:rPr>
-        <w:t>+</w:t>
-      </w:r>
-      <w:r>
-        <w:rPr>
-          <w:rFonts w:asciiTheme="minorHAnsi" w:hAnsiTheme="minorHAnsi" w:cstheme="minorHAnsi"/>
-          <w:b/>
-          <w:bCs/>
-          <w:color w:val="475D67"/>
-          <w:sz w:val="24"/>
-          <w:szCs w:val="24"/>
-        </w:rPr>
-        <w:t xml:space="preserve"> Years</w:t>
-      </w:r>
-      <w:r>
-        <w:rPr>
-          <w:rFonts w:asciiTheme="minorHAnsi" w:hAnsiTheme="minorHAnsi" w:cstheme="minorHAnsi"/>
-          <w:color w:val="475D67"/>
-          <w:sz w:val="18"/>
-          <w:szCs w:val="18"/>
-        </w:rPr>
-        <w:t xml:space="preserve"> </w:t>
-      </w:r>
-      <w:r>
-        <w:rPr>
-          <w:rFonts w:asciiTheme="minorHAnsi" w:hAnsiTheme="minorHAnsi" w:cstheme="minorHAnsi"/>
-          <w:sz w:val="18"/>
-          <w:szCs w:val="18"/>
-        </w:rPr>
-        <w:t xml:space="preserve">of experience </w:t>
-      </w:r>
-      <w:r>
-        <w:rPr>
-          <w:rFonts w:asciiTheme="minorHAnsi" w:hAnsiTheme="minorHAnsi" w:cstheme="minorHAnsi"/>
-          <w:sz w:val="18"/>
-          <w:szCs w:val="18"/>
-        </w:rPr>
-        <w:t xml:space="preserve">in </w:t>
-      </w:r>
-      <w:r>
-        <w:rPr>
-          <w:rFonts w:asciiTheme="minorHAnsi" w:hAnsiTheme="minorHAnsi" w:cstheme="minorHAnsi"/>
-          <w:b/>
-          <w:bCs/>
-          <w:sz w:val="18"/>
-          <w:szCs w:val="18"/>
-        </w:rPr>
-        <w:t>Designing, Developing</w:t>
-      </w:r>
-      <w:r>
-        <w:rPr>
-          <w:rFonts w:asciiTheme="minorHAnsi" w:hAnsiTheme="minorHAnsi" w:cstheme="minorHAnsi"/>
-          <w:color w:val="262626" w:themeColor="text1" w:themeTint="D9"/>
-          <w:sz w:val="18"/>
-          <w:szCs w:val="18"/>
-        </w:rPr>
-        <w:t xml:space="preserve"> </w:t>
-      </w:r>
-      <w:r>
-        <w:rPr>
-          <w:rFonts w:asciiTheme="minorHAnsi" w:hAnsiTheme="minorHAnsi" w:cstheme="minorHAnsi"/>
-          <w:sz w:val="18"/>
-          <w:szCs w:val="18"/>
-        </w:rPr>
-        <w:t xml:space="preserve">and </w:t>
-      </w:r>
-      <w:r>
-        <w:rPr>
-          <w:rFonts w:asciiTheme="minorHAnsi" w:hAnsiTheme="minorHAnsi" w:cstheme="minorHAnsi"/>
-          <w:b/>
-          <w:bCs/>
-          <w:sz w:val="18"/>
-          <w:szCs w:val="18"/>
-        </w:rPr>
-        <w:t xml:space="preserve">Delivering </w:t>
-      </w:r>
-      <w:r>
-        <w:rPr>
-          <w:rFonts w:asciiTheme="minorHAnsi" w:hAnsiTheme="minorHAnsi" w:cstheme="minorHAnsi"/>
-          <w:sz w:val="18"/>
-          <w:szCs w:val="18"/>
-        </w:rPr>
-        <w:t xml:space="preserve">of </w:t>
-      </w:r>
-      <w:r>
-        <w:rPr>
-          <w:rFonts w:asciiTheme="minorHAnsi" w:hAnsiTheme="minorHAnsi" w:cstheme="minorHAnsi"/>
-          <w:b/>
-          <w:bCs/>
-          <w:sz w:val="18"/>
-          <w:szCs w:val="18"/>
-        </w:rPr>
-        <w:t>multi-tier applications</w:t>
-      </w:r>
-      <w:r>
-        <w:rPr>
-          <w:rFonts w:asciiTheme="minorHAnsi" w:hAnsiTheme="minorHAnsi" w:cstheme="minorHAnsi"/>
-          <w:sz w:val="18"/>
-          <w:szCs w:val="18"/>
-        </w:rPr>
-        <w:t xml:space="preserve"> using web-based technologies lik</w:t>
-      </w:r>
-      <w:r>
-        <w:rPr>
-          <w:rFonts w:asciiTheme="minorHAnsi" w:hAnsiTheme="minorHAnsi" w:cstheme="minorHAnsi"/>
-          <w:sz w:val="18"/>
-          <w:szCs w:val="18"/>
-        </w:rPr>
-        <w:t>e ASP.NET, .NET Core, MVC, C# and .NET Core API PowerApps W</w:t>
-      </w:r>
-      <w:r>
-        <w:rPr>
-          <w:rFonts w:asciiTheme="minorHAnsi" w:hAnsiTheme="minorHAnsi" w:cstheme="minorHAnsi"/>
-          <w:sz w:val="18"/>
-          <w:szCs w:val="18"/>
-        </w:rPr>
-        <w:t xml:space="preserve">ith extensive knowledge of </w:t>
-      </w:r>
-      <w:r>
-        <w:rPr>
-          <w:rFonts w:asciiTheme="minorHAnsi" w:hAnsiTheme="minorHAnsi" w:cstheme="minorHAnsi"/>
-          <w:b/>
-          <w:bCs/>
-          <w:sz w:val="18"/>
-          <w:szCs w:val="18"/>
-        </w:rPr>
-        <w:t>Data Structure</w:t>
-      </w:r>
-      <w:r>
-        <w:rPr>
-          <w:rFonts w:asciiTheme="minorHAnsi" w:hAnsiTheme="minorHAnsi" w:cstheme="minorHAnsi"/>
-          <w:sz w:val="18"/>
-          <w:szCs w:val="18"/>
-        </w:rPr>
-        <w:t xml:space="preserve"> and </w:t>
-      </w:r>
-      <w:r>
-        <w:rPr>
-          <w:rFonts w:asciiTheme="minorHAnsi" w:hAnsiTheme="minorHAnsi" w:cstheme="minorHAnsi"/>
-          <w:sz w:val="18"/>
-          <w:szCs w:val="18"/>
-        </w:rPr>
-        <w:t xml:space="preserve">C# including </w:t>
-      </w:r>
-      <w:r>
-        <w:rPr>
-          <w:rFonts w:asciiTheme="minorHAnsi" w:hAnsiTheme="minorHAnsi" w:cstheme="minorHAnsi"/>
-          <w:b/>
-          <w:bCs/>
-          <w:sz w:val="18"/>
-          <w:szCs w:val="18"/>
-        </w:rPr>
-        <w:t>Collection</w:t>
-      </w:r>
-      <w:r>
-        <w:rPr>
-          <w:rFonts w:asciiTheme="minorHAnsi" w:hAnsiTheme="minorHAnsi" w:cstheme="minorHAnsi"/>
-          <w:sz w:val="18"/>
-          <w:szCs w:val="18"/>
-        </w:rPr>
-        <w:t xml:space="preserve">, </w:t>
-      </w:r>
-      <w:r>
-        <w:rPr>
-          <w:rFonts w:asciiTheme="minorHAnsi" w:hAnsiTheme="minorHAnsi" w:cstheme="minorHAnsi"/>
-          <w:b/>
-          <w:bCs/>
-          <w:sz w:val="18"/>
-          <w:szCs w:val="18"/>
-        </w:rPr>
-        <w:t>Threading</w:t>
-      </w:r>
-      <w:r>
-        <w:rPr>
-          <w:rFonts w:asciiTheme="minorHAnsi" w:hAnsiTheme="minorHAnsi" w:cstheme="minorHAnsi"/>
-          <w:sz w:val="18"/>
-          <w:szCs w:val="18"/>
-        </w:rPr>
-        <w:t>.</w:t>
+        <w:t>Full Stack Developer | 7+ Years | Multi-Tier Applications | .NET Core | Angular | C# | REST API | PowerApps | Data Structures &amp; Multithreading</w:t>
       </w:r>
     </w:p>
     <w:p>
@@ -1681,11 +1465,8 @@
         <w:spacing w:after="0" w:line="240" w:lineRule="auto"/>
         <w:rPr>
           <w:rFonts w:asciiTheme="minorHAnsi" w:hAnsiTheme="minorHAnsi" w:cstheme="minorHAnsi"/>
-          <w:b/>
-          <w:bCs/>
-          <w:color w:val="475D67"/>
-          <w:sz w:val="24"/>
-          <w:szCs w:val="24"/>
+          <w:sz w:val="18"/>
+          <w:szCs w:val="18"/>
         </w:rPr>
       </w:pPr>
     </w:p>
@@ -4200,7 +3981,6 @@
               </w:rPr>
               <w:t xml:space="preserve">Scientific Games </w:t>
             </w:r>
-            <w:proofErr w:type="gramStart"/>
             <w:r>
               <w:rPr>
                 <w:rFonts w:asciiTheme="minorHAnsi" w:hAnsiTheme="minorHAnsi" w:cs="Arial"/>
@@ -4228,17 +4008,7 @@
                 <w:sz w:val="18"/>
                 <w:szCs w:val="16"/>
               </w:rPr>
-              <w:t xml:space="preserve">  </w:t>
-            </w:r>
-            <w:proofErr w:type="gramEnd"/>
-            <w:r>
-              <w:rPr>
-                <w:rFonts w:asciiTheme="minorHAnsi" w:hAnsiTheme="minorHAnsi" w:cs="Arial"/>
-                <w:color w:val="595959" w:themeColor="text1" w:themeTint="A6"/>
-                <w:sz w:val="18"/>
-                <w:szCs w:val="16"/>
-              </w:rPr>
-              <w:t xml:space="preserve">            </w:t>
+              <w:t xml:space="preserve">              </w:t>
             </w:r>
             <w:r>
               <w:rPr>
@@ -4354,9 +4124,8 @@
                 <w:szCs w:val="16"/>
                 <w:lang w:val="en-US" w:eastAsia="en-US"/>
               </w:rPr>
-              <w:t>01/</w:t>
-            </w:r>
-            <w:proofErr w:type="gramStart"/>
+              <w:t>01/2023</w:t>
+            </w:r>
             <w:r>
               <w:rPr>
                 <w:rFonts w:eastAsiaTheme="minorHAnsi" w:cstheme="minorHAnsi"/>
@@ -4365,7 +4134,7 @@
                 <w:szCs w:val="16"/>
                 <w:lang w:val="en-US" w:eastAsia="en-US"/>
               </w:rPr>
-              <w:t>2023</w:t>
+              <w:t>,</w:t>
             </w:r>
             <w:r>
               <w:rPr>
@@ -4375,28 +4144,7 @@
                 <w:szCs w:val="16"/>
                 <w:lang w:val="en-US" w:eastAsia="en-US"/>
               </w:rPr>
-              <w:t>,</w:t>
-            </w:r>
-            <w:r>
-              <w:rPr>
-                <w:rFonts w:eastAsiaTheme="minorHAnsi" w:cstheme="minorHAnsi"/>
-                <w:color w:val="595959" w:themeColor="text1" w:themeTint="A6"/>
-                <w:sz w:val="16"/>
-                <w:szCs w:val="16"/>
-                <w:lang w:val="en-US" w:eastAsia="en-US"/>
-              </w:rPr>
-              <w:t xml:space="preserve">   </w:t>
-            </w:r>
-            <w:proofErr w:type="gramEnd"/>
-            <w:r>
-              <w:rPr>
-                <w:rFonts w:eastAsiaTheme="minorHAnsi" w:cstheme="minorHAnsi"/>
-                <w:color w:val="595959" w:themeColor="text1" w:themeTint="A6"/>
-                <w:sz w:val="16"/>
-                <w:szCs w:val="16"/>
-                <w:lang w:val="en-US" w:eastAsia="en-US"/>
-              </w:rPr>
-              <w:t xml:space="preserve">                                                                  </w:t>
+              <w:t xml:space="preserve">                                                                     </w:t>
             </w:r>
             <w:r>
               <w:rPr>
@@ -5177,17 +4925,7 @@
                 <w:sz w:val="18"/>
                 <w:szCs w:val="18"/>
               </w:rPr>
-              <w:t xml:space="preserve">NSW Gov. of </w:t>
-            </w:r>
-            <w:proofErr w:type="gramStart"/>
-            <w:r>
-              <w:rPr>
-                <w:rFonts w:asciiTheme="minorHAnsi" w:hAnsiTheme="minorHAnsi" w:cs="Arial"/>
-                <w:color w:val="595959" w:themeColor="text1" w:themeTint="A6"/>
-                <w:sz w:val="18"/>
-                <w:szCs w:val="18"/>
-              </w:rPr>
-              <w:t>Australia</w:t>
+              <w:t>NSW Gov. of Australia</w:t>
             </w:r>
             <w:r>
               <w:rPr>
@@ -5207,17 +4945,7 @@
                 <w:sz w:val="18"/>
                 <w:szCs w:val="18"/>
               </w:rPr>
-              <w:t xml:space="preserve"> </w:t>
-            </w:r>
-            <w:proofErr w:type="gramEnd"/>
-            <w:r>
-              <w:rPr>
-                <w:rFonts w:asciiTheme="minorHAnsi" w:hAnsiTheme="minorHAnsi" w:cs="Arial"/>
-                <w:color w:val="595959" w:themeColor="text1" w:themeTint="A6"/>
-                <w:sz w:val="18"/>
-                <w:szCs w:val="18"/>
-              </w:rPr>
-              <w:t xml:space="preserve"> </w:t>
+              <w:t xml:space="preserve">  </w:t>
             </w:r>
             <w:r>
               <w:rPr>
@@ -5283,9 +5011,8 @@
                 <w:szCs w:val="16"/>
                 <w:lang w:val="en-US" w:eastAsia="en-US"/>
               </w:rPr>
-              <w:t>/</w:t>
-            </w:r>
-            <w:proofErr w:type="gramStart"/>
+              <w:t>/20</w:t>
+            </w:r>
             <w:r>
               <w:rPr>
                 <w:rFonts w:eastAsiaTheme="minorHAnsi" w:cstheme="minorHAnsi"/>
@@ -5294,7 +5021,7 @@
                 <w:szCs w:val="16"/>
                 <w:lang w:val="en-US" w:eastAsia="en-US"/>
               </w:rPr>
-              <w:t>20</w:t>
+              <w:t>22</w:t>
             </w:r>
             <w:r>
               <w:rPr>
@@ -5304,16 +5031,6 @@
                 <w:szCs w:val="16"/>
                 <w:lang w:val="en-US" w:eastAsia="en-US"/>
               </w:rPr>
-              <w:t>22</w:t>
-            </w:r>
-            <w:r>
-              <w:rPr>
-                <w:rFonts w:eastAsiaTheme="minorHAnsi" w:cstheme="minorHAnsi"/>
-                <w:color w:val="595959" w:themeColor="text1" w:themeTint="A6"/>
-                <w:sz w:val="16"/>
-                <w:szCs w:val="16"/>
-                <w:lang w:val="en-US" w:eastAsia="en-US"/>
-              </w:rPr>
               <w:t>,</w:t>
             </w:r>
             <w:r>
@@ -5328,15 +5045,7 @@
                 <w:rFonts w:ascii="Arial" w:hAnsi="Arial" w:cs="Arial"/>
                 <w:sz w:val="16"/>
               </w:rPr>
-              <w:t xml:space="preserve">  </w:t>
-            </w:r>
-            <w:proofErr w:type="gramEnd"/>
-            <w:r>
-              <w:rPr>
-                <w:rFonts w:ascii="Arial" w:hAnsi="Arial" w:cs="Arial"/>
-                <w:sz w:val="16"/>
-              </w:rPr>
-              <w:t xml:space="preserve">                                                                                  </w:t>
+              <w:t xml:space="preserve">                                                                                    </w:t>
             </w:r>
             <w:r>
               <w:rPr>
@@ -5455,25 +5164,7 @@
                 <w:sz w:val="18"/>
                 <w:szCs w:val="18"/>
               </w:rPr>
-              <w:t xml:space="preserve"> smooth client </w:t>
-            </w:r>
-            <w:proofErr w:type="gramStart"/>
-            <w:r>
-              <w:rPr>
-                <w:rFonts w:cs="Arial"/>
-                <w:sz w:val="18"/>
-                <w:szCs w:val="18"/>
-              </w:rPr>
-              <w:t>product  rollout</w:t>
-            </w:r>
-            <w:proofErr w:type="gramEnd"/>
-            <w:r>
-              <w:rPr>
-                <w:rFonts w:cs="Arial"/>
-                <w:sz w:val="18"/>
-                <w:szCs w:val="18"/>
-              </w:rPr>
-              <w:t xml:space="preserve"> using </w:t>
+              <w:t xml:space="preserve"> smooth client product  rollout using </w:t>
             </w:r>
             <w:r>
               <w:rPr>
@@ -9133,14 +8824,18 @@
                     </w:numPr>
                     <w:spacing w:line="276" w:lineRule="auto"/>
                     <w:rPr>
+                      <w:rFonts w:asciiTheme="minorHAnsi" w:hAnsiTheme="minorHAnsi" w:cstheme="minorHAnsi"/>
                       <w:b/>
                       <w:bCs/>
-                      <w:sz w:val="20"/>
+                      <w:sz w:val="18"/>
+                      <w:szCs w:val="22"/>
                     </w:rPr>
                   </w:pPr>
                   <w:r>
                     <w:rPr>
-                      <w:sz w:val="20"/>
+                      <w:rFonts w:asciiTheme="minorHAnsi" w:hAnsiTheme="minorHAnsi" w:cstheme="minorHAnsi"/>
+                      <w:sz w:val="18"/>
+                      <w:szCs w:val="22"/>
                     </w:rPr>
                     <w:t xml:space="preserve">6 Months .NET – IBM-KVCH </w:t>
                   </w:r>
@@ -9154,14 +8849,18 @@
                     </w:numPr>
                     <w:spacing w:line="276" w:lineRule="auto"/>
                     <w:rPr>
+                      <w:rFonts w:asciiTheme="minorHAnsi" w:hAnsiTheme="minorHAnsi" w:cstheme="minorHAnsi"/>
                       <w:b/>
                       <w:bCs/>
-                      <w:sz w:val="20"/>
+                      <w:sz w:val="18"/>
+                      <w:szCs w:val="22"/>
                     </w:rPr>
                   </w:pPr>
                   <w:r>
                     <w:rPr>
-                      <w:sz w:val="20"/>
+                      <w:rFonts w:asciiTheme="minorHAnsi" w:hAnsiTheme="minorHAnsi" w:cstheme="minorHAnsi"/>
+                      <w:sz w:val="18"/>
+                      <w:szCs w:val="22"/>
                     </w:rPr>
                     <w:t>6 weeks internship – mta india</w:t>
                   </w:r>
@@ -9175,14 +8874,18 @@
                     </w:numPr>
                     <w:spacing w:line="276" w:lineRule="auto"/>
                     <w:rPr>
+                      <w:rFonts w:asciiTheme="minorHAnsi" w:hAnsiTheme="minorHAnsi" w:cstheme="minorHAnsi"/>
                       <w:b/>
                       <w:bCs/>
-                      <w:sz w:val="20"/>
+                      <w:sz w:val="18"/>
+                      <w:szCs w:val="22"/>
                     </w:rPr>
                   </w:pPr>
                   <w:r>
                     <w:rPr>
-                      <w:sz w:val="20"/>
+                      <w:rFonts w:asciiTheme="minorHAnsi" w:hAnsiTheme="minorHAnsi" w:cstheme="minorHAnsi"/>
+                      <w:sz w:val="18"/>
+                      <w:szCs w:val="22"/>
                     </w:rPr>
                     <w:t>6 Weeks Cloud computing -KVCH</w:t>
                   </w:r>
@@ -9196,12 +8899,16 @@
                     </w:numPr>
                     <w:spacing w:line="276" w:lineRule="auto"/>
                     <w:rPr>
-                      <w:sz w:val="20"/>
+                      <w:rFonts w:asciiTheme="minorHAnsi" w:hAnsiTheme="minorHAnsi" w:cstheme="minorHAnsi"/>
+                      <w:sz w:val="18"/>
+                      <w:szCs w:val="22"/>
                     </w:rPr>
                   </w:pPr>
                   <w:r>
                     <w:rPr>
-                      <w:sz w:val="20"/>
+                      <w:rFonts w:asciiTheme="minorHAnsi" w:hAnsiTheme="minorHAnsi" w:cstheme="minorHAnsi"/>
+                      <w:sz w:val="18"/>
+                      <w:szCs w:val="22"/>
                     </w:rPr>
                     <w:t>Training C &amp; C++ -- NIIT</w:t>
                   </w:r>
@@ -9261,10 +8968,11 @@
                     <w:spacing w:line="276" w:lineRule="auto"/>
                     <w:rPr>
                       <w:rStyle w:val="Hyperlink"/>
+                      <w:rFonts w:asciiTheme="minorHAnsi" w:hAnsiTheme="minorHAnsi" w:cstheme="minorHAnsi"/>
                       <w:b/>
                       <w:bCs/>
-                      <w:sz w:val="16"/>
-                      <w:szCs w:val="16"/>
+                      <w:sz w:val="18"/>
+                      <w:szCs w:val="18"/>
                       <w:u w:val="none"/>
                     </w:rPr>
                   </w:pPr>
@@ -9272,8 +8980,9 @@
                     <w:r>
                       <w:rPr>
                         <w:rStyle w:val="Hyperlink"/>
-                        <w:sz w:val="16"/>
-                        <w:szCs w:val="16"/>
+                        <w:rFonts w:asciiTheme="minorHAnsi" w:hAnsiTheme="minorHAnsi" w:cstheme="minorHAnsi"/>
+                        <w:sz w:val="18"/>
+                        <w:szCs w:val="18"/>
                         <w:u w:val="none"/>
                       </w:rPr>
                       <w:t>SQL BASIC</w:t>
@@ -9282,8 +8991,9 @@
                   <w:r>
                     <w:rPr>
                       <w:rStyle w:val="Hyperlink"/>
-                      <w:sz w:val="16"/>
-                      <w:szCs w:val="16"/>
+                      <w:rFonts w:asciiTheme="minorHAnsi" w:hAnsiTheme="minorHAnsi" w:cstheme="minorHAnsi"/>
+                      <w:sz w:val="18"/>
+                      <w:szCs w:val="18"/>
                       <w:u w:val="none"/>
                     </w:rPr>
                     <w:t xml:space="preserve">,  </w:t>
@@ -9292,8 +9002,9 @@
                     <w:r>
                       <w:rPr>
                         <w:rStyle w:val="Hyperlink"/>
-                        <w:sz w:val="16"/>
-                        <w:szCs w:val="16"/>
+                        <w:rFonts w:asciiTheme="minorHAnsi" w:hAnsiTheme="minorHAnsi" w:cstheme="minorHAnsi"/>
+                        <w:sz w:val="18"/>
+                        <w:szCs w:val="18"/>
                         <w:u w:val="none"/>
                       </w:rPr>
                       <w:t>SQL Intermediate</w:t>
@@ -9302,8 +9013,9 @@
                   <w:r>
                     <w:rPr>
                       <w:rStyle w:val="Hyperlink"/>
-                      <w:sz w:val="16"/>
-                      <w:szCs w:val="16"/>
+                      <w:rFonts w:asciiTheme="minorHAnsi" w:hAnsiTheme="minorHAnsi" w:cstheme="minorHAnsi"/>
+                      <w:sz w:val="18"/>
+                      <w:szCs w:val="18"/>
                       <w:u w:val="none"/>
                     </w:rPr>
                     <w:t xml:space="preserve">, </w:t>
@@ -9312,8 +9024,9 @@
                     <w:r>
                       <w:rPr>
                         <w:rStyle w:val="Hyperlink"/>
-                        <w:sz w:val="16"/>
-                        <w:szCs w:val="16"/>
+                        <w:rFonts w:asciiTheme="minorHAnsi" w:hAnsiTheme="minorHAnsi" w:cstheme="minorHAnsi"/>
+                        <w:sz w:val="18"/>
+                        <w:szCs w:val="18"/>
                         <w:u w:val="none"/>
                       </w:rPr>
                       <w:t>Problem SolvinG Basic</w:t>
@@ -9322,8 +9035,9 @@
                   <w:r>
                     <w:rPr>
                       <w:rStyle w:val="Hyperlink"/>
-                      <w:sz w:val="16"/>
-                      <w:szCs w:val="16"/>
+                      <w:rFonts w:asciiTheme="minorHAnsi" w:hAnsiTheme="minorHAnsi" w:cstheme="minorHAnsi"/>
+                      <w:sz w:val="18"/>
+                      <w:szCs w:val="18"/>
                       <w:u w:val="none"/>
                     </w:rPr>
                     <w:t xml:space="preserve">, </w:t>
@@ -9332,8 +9046,9 @@
                     <w:r>
                       <w:rPr>
                         <w:rStyle w:val="Hyperlink"/>
-                        <w:sz w:val="16"/>
-                        <w:szCs w:val="16"/>
+                        <w:rFonts w:asciiTheme="minorHAnsi" w:hAnsiTheme="minorHAnsi" w:cstheme="minorHAnsi"/>
+                        <w:sz w:val="18"/>
+                        <w:szCs w:val="18"/>
                         <w:u w:val="none"/>
                       </w:rPr>
                       <w:t>Problem Solving2</w:t>
@@ -9342,8 +9057,9 @@
                   <w:r>
                     <w:rPr>
                       <w:rStyle w:val="Hyperlink"/>
-                      <w:sz w:val="16"/>
-                      <w:szCs w:val="16"/>
+                      <w:rFonts w:asciiTheme="minorHAnsi" w:hAnsiTheme="minorHAnsi" w:cstheme="minorHAnsi"/>
+                      <w:sz w:val="18"/>
+                      <w:szCs w:val="18"/>
                       <w:u w:val="none"/>
                     </w:rPr>
                     <w:t xml:space="preserve">, </w:t>
@@ -9352,8 +9068,9 @@
                     <w:r>
                       <w:rPr>
                         <w:rStyle w:val="Hyperlink"/>
-                        <w:sz w:val="16"/>
-                        <w:szCs w:val="16"/>
+                        <w:rFonts w:asciiTheme="minorHAnsi" w:hAnsiTheme="minorHAnsi" w:cstheme="minorHAnsi"/>
+                        <w:sz w:val="18"/>
+                        <w:szCs w:val="18"/>
                         <w:u w:val="none"/>
                       </w:rPr>
                       <w:t>HTML</w:t>
@@ -9362,8 +9079,9 @@
                   <w:r>
                     <w:rPr>
                       <w:rStyle w:val="Hyperlink"/>
-                      <w:sz w:val="16"/>
-                      <w:szCs w:val="16"/>
+                      <w:rFonts w:asciiTheme="minorHAnsi" w:hAnsiTheme="minorHAnsi" w:cstheme="minorHAnsi"/>
+                      <w:sz w:val="18"/>
+                      <w:szCs w:val="18"/>
                       <w:u w:val="none"/>
                     </w:rPr>
                     <w:t xml:space="preserve">,  </w:t>
@@ -9378,7 +9096,7 @@
                     </w:numPr>
                     <w:spacing w:line="276" w:lineRule="auto"/>
                     <w:rPr>
-                      <w:rFonts w:asciiTheme="minorHAnsi" w:hAnsiTheme="minorHAnsi"/>
+                      <w:rFonts w:asciiTheme="minorHAnsi" w:hAnsiTheme="minorHAnsi" w:cstheme="minorHAnsi"/>
                       <w:color w:val="4472C4" w:themeColor="accent1"/>
                       <w:sz w:val="18"/>
                       <w:szCs w:val="18"/>
@@ -9388,7 +9106,7 @@
                     <w:r>
                       <w:rPr>
                         <w:rStyle w:val="Hyperlink"/>
-                        <w:rFonts w:asciiTheme="minorHAnsi" w:hAnsiTheme="minorHAnsi"/>
+                        <w:rFonts w:asciiTheme="minorHAnsi" w:hAnsiTheme="minorHAnsi" w:cstheme="minorHAnsi"/>
                         <w:sz w:val="18"/>
                         <w:szCs w:val="18"/>
                       </w:rPr>
@@ -9405,7 +9123,7 @@
                     </w:numPr>
                     <w:spacing w:line="276" w:lineRule="auto"/>
                     <w:rPr>
-                      <w:rFonts w:asciiTheme="minorHAnsi" w:hAnsiTheme="minorHAnsi"/>
+                      <w:rFonts w:asciiTheme="minorHAnsi" w:hAnsiTheme="minorHAnsi" w:cstheme="minorHAnsi"/>
                       <w:color w:val="4472C4" w:themeColor="accent1"/>
                       <w:sz w:val="18"/>
                       <w:szCs w:val="18"/>
@@ -9413,7 +9131,7 @@
                   </w:pPr>
                   <w:r>
                     <w:rPr>
-                      <w:rFonts w:asciiTheme="minorHAnsi" w:hAnsiTheme="minorHAnsi"/>
+                      <w:rFonts w:asciiTheme="minorHAnsi" w:hAnsiTheme="minorHAnsi" w:cstheme="minorHAnsi"/>
                       <w:color w:val="4472C4" w:themeColor="accent1"/>
                       <w:sz w:val="18"/>
                       <w:szCs w:val="18"/>
@@ -9794,11 +9512,20 @@
                                       <w:p>
                                         <w:pPr>
                                           <w:jc w:val="center"/>
+                                          <w:rPr>
+                                            <w:rFonts w:asciiTheme="minorHAnsi" w:hAnsiTheme="minorHAnsi" w:cstheme="minorHAnsi"/>
+                                          </w:rPr>
                                         </w:pPr>
                                         <w:r>
+                                          <w:rPr>
+                                            <w:rFonts w:asciiTheme="minorHAnsi" w:hAnsiTheme="minorHAnsi" w:cstheme="minorHAnsi"/>
+                                          </w:rPr>
                                           <w:t>T</w:t>
                                         </w:r>
                                         <w:r>
+                                          <w:rPr>
+                                            <w:rFonts w:asciiTheme="minorHAnsi" w:hAnsiTheme="minorHAnsi" w:cstheme="minorHAnsi"/>
+                                          </w:rPr>
                                           <w:t>raveling</w:t>
                                         </w:r>
                                       </w:p>
@@ -9833,11 +9560,20 @@
                                 <w:p>
                                   <w:pPr>
                                     <w:jc w:val="center"/>
+                                    <w:rPr>
+                                      <w:rFonts w:asciiTheme="minorHAnsi" w:hAnsiTheme="minorHAnsi" w:cstheme="minorHAnsi"/>
+                                    </w:rPr>
                                   </w:pPr>
                                   <w:r>
+                                    <w:rPr>
+                                      <w:rFonts w:asciiTheme="minorHAnsi" w:hAnsiTheme="minorHAnsi" w:cstheme="minorHAnsi"/>
+                                    </w:rPr>
                                     <w:t>T</w:t>
                                   </w:r>
                                   <w:r>
+                                    <w:rPr>
+                                      <w:rFonts w:asciiTheme="minorHAnsi" w:hAnsiTheme="minorHAnsi" w:cstheme="minorHAnsi"/>
+                                    </w:rPr>
                                     <w:t>raveling</w:t>
                                   </w:r>
                                 </w:p>
@@ -9848,6 +9584,54 @@
                       </mc:Fallback>
                     </mc:AlternateContent>
                   </w:r>
+                </w:p>
+                <w:p>
+                  <w:pPr>
+                    <w:rPr>
+                      <w:rFonts w:asciiTheme="minorHAnsi" w:hAnsiTheme="minorHAnsi" w:cstheme="minorHAnsi"/>
+                      <w:b/>
+                      <w:bCs/>
+                      <w:color w:val="475D67"/>
+                      <w:sz w:val="24"/>
+                      <w:szCs w:val="24"/>
+                    </w:rPr>
+                  </w:pPr>
+                </w:p>
+                <w:p>
+                  <w:pPr>
+                    <w:rPr>
+                      <w:rFonts w:asciiTheme="minorHAnsi" w:hAnsiTheme="minorHAnsi" w:cstheme="minorHAnsi"/>
+                      <w:b/>
+                      <w:bCs/>
+                      <w:color w:val="475D67"/>
+                      <w:sz w:val="24"/>
+                      <w:szCs w:val="24"/>
+                    </w:rPr>
+                  </w:pPr>
+                </w:p>
+                <w:p>
+                  <w:pPr>
+                    <w:rPr>
+                      <w:rFonts w:asciiTheme="minorHAnsi" w:hAnsiTheme="minorHAnsi" w:cstheme="minorHAnsi"/>
+                      <w:b/>
+                      <w:bCs/>
+                      <w:color w:val="475D67"/>
+                      <w:sz w:val="24"/>
+                      <w:szCs w:val="24"/>
+                    </w:rPr>
+                  </w:pPr>
+                </w:p>
+                <w:p>
+                  <w:pPr>
+                    <w:rPr>
+                      <w:rFonts w:asciiTheme="minorHAnsi" w:hAnsiTheme="minorHAnsi" w:cstheme="minorHAnsi"/>
+                      <w:b/>
+                      <w:bCs/>
+                      <w:color w:val="475D67"/>
+                      <w:sz w:val="24"/>
+                      <w:szCs w:val="24"/>
+                    </w:rPr>
+                  </w:pPr>
                 </w:p>
                 <w:p>
                   <w:pPr>
@@ -10016,14 +9800,14 @@
         <v:path o:extrusionok="f" gradientshapeok="t" o:connecttype="rect"/>
         <o:lock v:ext="edit" aspectratio="t"/>
       </v:shapetype>
-      <v:shape id="_x0000_i1149" type="#_x0000_t75" style="width:1475.5pt;height:722.5pt;visibility:visible" o:bullet="t">
+      <v:shape id="_x0000_i1207" type="#_x0000_t75" style="width:1475.5pt;height:722.5pt;visibility:visible" o:bullet="t">
         <v:imagedata r:id="rId1" o:title=""/>
       </v:shape>
     </w:pict>
   </w:numPicBullet>
   <w:numPicBullet w:numPicBulletId="1">
     <w:pict>
-      <v:shape id="_x0000_i1150" type="#_x0000_t75" style="width:779.5pt;height:1309pt;visibility:visible" o:bullet="t">
+      <v:shape id="_x0000_i1208" type="#_x0000_t75" style="width:779.5pt;height:1309pt;visibility:visible" o:bullet="t">
         <v:imagedata r:id="rId2" o:title=""/>
       </v:shape>
     </w:pict>

</xml_diff>